<commit_message>
Subindo atualizações de UserStories
</commit_message>
<xml_diff>
--- a/Documentação/USER STORIES(ideias).docx
+++ b/Documentação/USER STORIES(ideias).docx
@@ -7,46 +7,34 @@
         <w:pStyle w:val="SemEspaamento"/>
         <w:jc w:val="center"/>
         <w:rPr>
+          <w:rFonts w:ascii="Ink Free" w:hAnsi="Ink Free"/>
+          <w:b/>
+          <w:bCs/>
+          <w:sz w:val="52"/>
+          <w:szCs w:val="52"/>
+        </w:rPr>
+      </w:pPr>
+      <w:r>
+        <w:rPr>
+          <w:rFonts w:ascii="Ink Free" w:hAnsi="Ink Free"/>
+          <w:b/>
+          <w:bCs/>
+          <w:sz w:val="52"/>
+          <w:szCs w:val="52"/>
+        </w:rPr>
+        <w:t>USER STORIES</w:t>
+      </w:r>
+    </w:p>
+    <w:p>
+      <w:pPr>
+        <w:pStyle w:val="SemEspaamento"/>
+        <w:jc w:val="center"/>
+        <w:rPr>
           <w:rFonts w:ascii="Avenir Next LT Pro Light" w:hAnsi="Avenir Next LT Pro Light"/>
           <w:sz w:val="48"/>
           <w:szCs w:val="48"/>
         </w:rPr>
       </w:pPr>
-      <w:r>
-        <w:rPr>
-          <w:rFonts w:ascii="Avenir Next LT Pro Light" w:hAnsi="Avenir Next LT Pro Light"/>
-          <w:sz w:val="48"/>
-          <w:szCs w:val="48"/>
-        </w:rPr>
-        <w:t>USER STOR</w:t>
-      </w:r>
-      <w:r>
-        <w:rPr>
-          <w:rFonts w:ascii="Avenir Next LT Pro Light" w:hAnsi="Avenir Next LT Pro Light"/>
-          <w:sz w:val="48"/>
-          <w:szCs w:val="48"/>
-        </w:rPr>
-        <w:t>IE</w:t>
-      </w:r>
-      <w:r>
-        <w:rPr>
-          <w:rFonts w:ascii="Avenir Next LT Pro Light" w:hAnsi="Avenir Next LT Pro Light"/>
-          <w:sz w:val="48"/>
-          <w:szCs w:val="48"/>
-        </w:rPr>
-        <w:t>S</w:t>
-      </w:r>
-    </w:p>
-    <w:p>
-      <w:pPr>
-        <w:pStyle w:val="SemEspaamento"/>
-        <w:jc w:val="center"/>
-        <w:rPr>
-          <w:rFonts w:ascii="Avenir Next LT Pro Light" w:hAnsi="Avenir Next LT Pro Light"/>
-          <w:sz w:val="48"/>
-          <w:szCs w:val="48"/>
-        </w:rPr>
-      </w:pPr>
     </w:p>
     <w:p>
       <w:pPr>
@@ -58,6 +46,7 @@
           <w:rFonts w:ascii="Ink Free" w:hAnsi="Ink Free"/>
           <w:b/>
           <w:bCs/>
+          <w:color w:val="FFFFFF" w:themeColor="background1"/>
           <w:sz w:val="28"/>
           <w:szCs w:val="28"/>
           <w:u w:val="single"/>
@@ -66,10 +55,19 @@
       <w:r>
         <w:rPr>
           <w:rFonts w:ascii="Avenir Next LT Pro Light" w:hAnsi="Avenir Next LT Pro Light"/>
-          <w:sz w:val="28"/>
-          <w:szCs w:val="28"/>
-        </w:rPr>
-        <w:t xml:space="preserve">   </w:t>
+          <w:color w:val="FFFFFF" w:themeColor="background1"/>
+          <w:sz w:val="28"/>
+          <w:szCs w:val="28"/>
+        </w:rPr>
+        <w:t xml:space="preserve">  </w:t>
+      </w:r>
+      <w:r>
+        <w:rPr>
+          <w:rFonts w:ascii="Avenir Next LT Pro Light" w:hAnsi="Avenir Next LT Pro Light"/>
+          <w:sz w:val="28"/>
+          <w:szCs w:val="28"/>
+        </w:rPr>
+        <w:t xml:space="preserve"> </w:t>
       </w:r>
       <w:r>
         <w:rPr>
@@ -93,6 +91,7 @@
           <w:rFonts w:ascii="Avenir Next LT Pro Light" w:hAnsi="Avenir Next LT Pro Light"/>
           <w:b/>
           <w:bCs/>
+          <w:color w:val="FFFFFF" w:themeColor="background1"/>
           <w:sz w:val="48"/>
           <w:szCs w:val="48"/>
           <w:u w:val="single"/>
@@ -111,6 +110,7 @@
       <w:r>
         <w:rPr>
           <w:rFonts w:ascii="Avenir Next LT Pro Light" w:hAnsi="Avenir Next LT Pro Light"/>
+          <w:noProof/>
           <w:sz w:val="32"/>
           <w:szCs w:val="32"/>
         </w:rPr>
@@ -269,7 +269,7 @@
           </mc:Choice>
           <mc:Fallback>
             <w:pict>
-              <v:rect w14:anchorId="4756AC50" id="Retângulo 5" o:spid="_x0000_s1026" style="position:absolute;margin-left:0;margin-top:0;width:610.95pt;height:50.9pt;z-index:251659264;visibility:visible;mso-wrap-style:none;mso-wrap-distance-left:9pt;mso-wrap-distance-top:0;mso-wrap-distance-right:9pt;mso-wrap-distance-bottom:0;mso-position-horizontal:absolute;mso-position-horizontal-relative:text;mso-position-vertical:absolute;mso-position-vertical-relative:text;v-text-anchor:top" o:gfxdata="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" filled="f" stroked="f">
+              <v:rect w14:anchorId="4756AC50" id="Retângulo 5" o:spid="_x0000_s1026" style="position:absolute;margin-left:0;margin-top:0;width:610.95pt;height:50.9pt;z-index:251659264;visibility:visible;mso-wrap-style:none;mso-wrap-distance-left:9pt;mso-wrap-distance-top:0;mso-wrap-distance-right:9pt;mso-wrap-distance-bottom:0;mso-position-horizontal:absolute;mso-position-horizontal-relative:text;mso-position-vertical:absolute;mso-position-vertical-relative:text;v-text-anchor:top" o:gfxdata="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" filled="f" stroked="f">
                 <v:textbox style="mso-fit-shape-to-text:t">
                   <w:txbxContent>
                     <w:p>
@@ -406,6 +406,7 @@
       </w:pPr>
       <w:r>
         <w:rPr>
+          <w:noProof/>
           <w:sz w:val="48"/>
           <w:szCs w:val="48"/>
         </w:rPr>
@@ -539,7 +540,7 @@
           </mc:Choice>
           <mc:Fallback>
             <w:pict>
-              <v:rect w14:anchorId="7747367C" id="Retângulo 2" o:spid="_x0000_s1027" style="position:absolute;margin-left:1.95pt;margin-top:3.65pt;width:462pt;height:50.9pt;z-index:251660288;visibility:visible;mso-wrap-style:square;mso-width-percent:0;mso-wrap-distance-left:9pt;mso-wrap-distance-top:0;mso-wrap-distance-right:9pt;mso-wrap-distance-bottom:0;mso-position-horizontal:absolute;mso-position-horizontal-relative:text;mso-position-vertical:absolute;mso-position-vertical-relative:text;mso-width-percent:0;mso-width-relative:margin;v-text-anchor:top" o:gfxdata="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" filled="f" stroked="f">
+              <v:rect w14:anchorId="7747367C" id="Retângulo 2" o:spid="_x0000_s1027" style="position:absolute;margin-left:1.95pt;margin-top:3.65pt;width:462pt;height:50.9pt;z-index:251660288;visibility:visible;mso-wrap-style:square;mso-width-percent:0;mso-wrap-distance-left:9pt;mso-wrap-distance-top:0;mso-wrap-distance-right:9pt;mso-wrap-distance-bottom:0;mso-position-horizontal:absolute;mso-position-horizontal-relative:text;mso-position-vertical:absolute;mso-position-vertical-relative:text;mso-width-percent:0;mso-width-relative:margin;v-text-anchor:top" o:gfxdata="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" filled="f" stroked="f">
                 <v:textbox style="mso-fit-shape-to-text:t">
                   <w:txbxContent>
                     <w:p>
@@ -676,6 +677,7 @@
       </w:pPr>
       <w:r>
         <w:rPr>
+          <w:noProof/>
           <w:sz w:val="48"/>
           <w:szCs w:val="48"/>
         </w:rPr>
@@ -694,7 +696,7 @@
                 <wp:effectExtent l="0" t="0" r="0" b="0"/>
                 <wp:wrapNone/>
                 <wp:docPr id="14" name="Retângulo 2"/>
-                <wp:cNvGraphicFramePr xmlns:a="http://schemas.openxmlformats.org/drawingml/2006/main"/>
+                <wp:cNvGraphicFramePr/>
                 <a:graphic xmlns:a="http://schemas.openxmlformats.org/drawingml/2006/main">
                   <a:graphicData uri="http://schemas.microsoft.com/office/word/2010/wordprocessingShape">
                     <wps:wsp>
@@ -759,16 +761,7 @@
                                 <w:szCs w:val="36"/>
                                 <w:highlight w:val="green"/>
                               </w:rPr>
-                              <w:t xml:space="preserve">não </w:t>
-                            </w:r>
-                            <w:r>
-                              <w:rPr>
-                                <w:rFonts w:ascii="Ink Free" w:hAnsi="Ink Free"/>
-                                <w:sz w:val="36"/>
-                                <w:szCs w:val="36"/>
-                                <w:highlight w:val="green"/>
-                              </w:rPr>
-                              <w:t>q</w:t>
+                              <w:t>não q</w:t>
                             </w:r>
                             <w:r>
                               <w:rPr>
@@ -829,7 +822,7 @@
           </mc:Choice>
           <mc:Fallback>
             <w:pict>
-              <v:rect w14:anchorId="0B335A91" id="_x0000_s1028" style="position:absolute;margin-left:0;margin-top:.75pt;width:462pt;height:50.85pt;z-index:251682816;visibility:visible;mso-wrap-style:square;mso-width-percent:0;mso-wrap-distance-left:9pt;mso-wrap-distance-top:0;mso-wrap-distance-right:9pt;mso-wrap-distance-bottom:0;mso-position-horizontal:left;mso-position-horizontal-relative:margin;mso-position-vertical:absolute;mso-position-vertical-relative:text;mso-width-percent:0;mso-width-relative:margin;v-text-anchor:top" o:gfxdata="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" filled="f" stroked="f">
+              <v:rect w14:anchorId="0B335A91" id="_x0000_s1028" style="position:absolute;margin-left:0;margin-top:.75pt;width:462pt;height:50.85pt;z-index:251682816;visibility:visible;mso-wrap-style:square;mso-width-percent:0;mso-wrap-distance-left:9pt;mso-wrap-distance-top:0;mso-wrap-distance-right:9pt;mso-wrap-distance-bottom:0;mso-position-horizontal:left;mso-position-horizontal-relative:margin;mso-position-vertical:absolute;mso-position-vertical-relative:text;mso-width-percent:0;mso-width-relative:margin;v-text-anchor:top" o:gfxdata="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" filled="f" stroked="f">
                 <v:textbox style="mso-fit-shape-to-text:t">
                   <w:txbxContent>
                     <w:p>
@@ -881,16 +874,7 @@
                           <w:szCs w:val="36"/>
                           <w:highlight w:val="green"/>
                         </w:rPr>
-                        <w:t xml:space="preserve">não </w:t>
-                      </w:r>
-                      <w:r>
-                        <w:rPr>
-                          <w:rFonts w:ascii="Ink Free" w:hAnsi="Ink Free"/>
-                          <w:sz w:val="36"/>
-                          <w:szCs w:val="36"/>
-                          <w:highlight w:val="green"/>
-                        </w:rPr>
-                        <w:t>q</w:t>
+                        <w:t>não q</w:t>
                       </w:r>
                       <w:r>
                         <w:rPr>
@@ -1036,6 +1020,7 @@
       </w:pPr>
       <w:r>
         <w:rPr>
+          <w:noProof/>
           <w:sz w:val="48"/>
           <w:szCs w:val="48"/>
         </w:rPr>
@@ -1054,7 +1039,7 @@
                 <wp:effectExtent l="0" t="0" r="0" b="0"/>
                 <wp:wrapNone/>
                 <wp:docPr id="15" name="Retângulo 2"/>
-                <wp:cNvGraphicFramePr xmlns:a="http://schemas.openxmlformats.org/drawingml/2006/main"/>
+                <wp:cNvGraphicFramePr/>
                 <a:graphic xmlns:a="http://schemas.openxmlformats.org/drawingml/2006/main">
                   <a:graphicData uri="http://schemas.microsoft.com/office/word/2010/wordprocessingShape">
                     <wps:wsp>
@@ -1180,7 +1165,7 @@
           </mc:Choice>
           <mc:Fallback>
             <w:pict>
-              <v:rect w14:anchorId="7BACA119" id="_x0000_s1029" style="position:absolute;margin-left:4.2pt;margin-top:4.1pt;width:462pt;height:50.85pt;z-index:251684864;visibility:visible;mso-wrap-style:square;mso-width-percent:0;mso-wrap-distance-left:9pt;mso-wrap-distance-top:0;mso-wrap-distance-right:9pt;mso-wrap-distance-bottom:0;mso-position-horizontal:absolute;mso-position-horizontal-relative:margin;mso-position-vertical:absolute;mso-position-vertical-relative:text;mso-width-percent:0;mso-width-relative:margin;v-text-anchor:top" o:gfxdata="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" filled="f" stroked="f">
+              <v:rect w14:anchorId="7BACA119" id="_x0000_s1029" style="position:absolute;margin-left:4.2pt;margin-top:4.1pt;width:462pt;height:50.85pt;z-index:251684864;visibility:visible;mso-wrap-style:square;mso-width-percent:0;mso-wrap-distance-left:9pt;mso-wrap-distance-top:0;mso-wrap-distance-right:9pt;mso-wrap-distance-bottom:0;mso-position-horizontal:absolute;mso-position-horizontal-relative:margin;mso-position-vertical:absolute;mso-position-vertical-relative:text;mso-width-percent:0;mso-width-relative:margin;v-text-anchor:top" o:gfxdata="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" filled="f" stroked="f">
                 <v:textbox style="mso-fit-shape-to-text:t">
                   <w:txbxContent>
                     <w:p>
@@ -1378,25 +1363,26 @@
       </w:pPr>
       <w:r>
         <w:rPr>
+          <w:noProof/>
           <w:sz w:val="48"/>
           <w:szCs w:val="48"/>
         </w:rPr>
         <mc:AlternateContent>
           <mc:Choice Requires="wps">
             <w:drawing>
-              <wp:anchor distT="0" distB="0" distL="114300" distR="114300" simplePos="0" relativeHeight="251686912" behindDoc="0" locked="0" layoutInCell="1" allowOverlap="1" wp14:anchorId="7EAA1EA6" wp14:editId="4E06EB14">
+              <wp:anchor distT="0" distB="0" distL="114300" distR="114300" simplePos="0" relativeHeight="251686912" behindDoc="0" locked="0" layoutInCell="1" allowOverlap="1" wp14:anchorId="7EAA1EA6" wp14:editId="5CAD85FA">
                 <wp:simplePos x="0" y="0"/>
                 <wp:positionH relativeFrom="margin">
-                  <wp:posOffset>100965</wp:posOffset>
+                  <wp:posOffset>100964</wp:posOffset>
                 </wp:positionH>
                 <wp:positionV relativeFrom="paragraph">
-                  <wp:posOffset>38100</wp:posOffset>
+                  <wp:posOffset>37465</wp:posOffset>
                 </wp:positionV>
-                <wp:extent cx="5867400" cy="645795"/>
+                <wp:extent cx="6048375" cy="645795"/>
                 <wp:effectExtent l="0" t="0" r="0" b="0"/>
                 <wp:wrapNone/>
                 <wp:docPr id="16" name="Retângulo 2"/>
-                <wp:cNvGraphicFramePr xmlns:a="http://schemas.openxmlformats.org/drawingml/2006/main"/>
+                <wp:cNvGraphicFramePr/>
                 <a:graphic xmlns:a="http://schemas.openxmlformats.org/drawingml/2006/main">
                   <a:graphicData uri="http://schemas.microsoft.com/office/word/2010/wordprocessingShape">
                     <wps:wsp>
@@ -1404,7 +1390,7 @@
                       <wps:spPr>
                         <a:xfrm>
                           <a:off x="0" y="0"/>
-                          <a:ext cx="5867400" cy="645795"/>
+                          <a:ext cx="6048375" cy="645795"/>
                         </a:xfrm>
                         <a:prstGeom prst="rect">
                           <a:avLst/>
@@ -1486,7 +1472,47 @@
                                 <w:sz w:val="36"/>
                                 <w:szCs w:val="36"/>
                               </w:rPr>
-                              <w:t xml:space="preserve">ter uma conexão lenta por causa de um colega de sala que está usando o wi-fi do colégio no computador da sala para jogar jogos online </w:t>
+                              <w:t>ter uma conexão lenta por causa de um colega de sala que está usando o wi-fi d</w:t>
+                            </w:r>
+                            <w:r>
+                              <w:rPr>
+                                <w:rFonts w:ascii="Ink Free" w:hAnsi="Ink Free"/>
+                                <w:sz w:val="36"/>
+                                <w:szCs w:val="36"/>
+                              </w:rPr>
+                              <w:t xml:space="preserve">a faculdade </w:t>
+                            </w:r>
+                            <w:r>
+                              <w:rPr>
+                                <w:rFonts w:ascii="Ink Free" w:hAnsi="Ink Free"/>
+                                <w:sz w:val="36"/>
+                                <w:szCs w:val="36"/>
+                              </w:rPr>
+                              <w:t xml:space="preserve">no computador da sala </w:t>
+                            </w:r>
+                            <w:r>
+                              <w:rPr>
+                                <w:rFonts w:ascii="Ink Free" w:hAnsi="Ink Free"/>
+                                <w:sz w:val="36"/>
+                                <w:szCs w:val="36"/>
+                              </w:rPr>
+                              <w:t>com</w:t>
+                            </w:r>
+                            <w:r>
+                              <w:rPr>
+                                <w:rFonts w:ascii="Ink Free" w:hAnsi="Ink Free"/>
+                                <w:sz w:val="36"/>
+                                <w:szCs w:val="36"/>
+                              </w:rPr>
+                              <w:t xml:space="preserve"> </w:t>
+                            </w:r>
+                            <w:r>
+                              <w:rPr>
+                                <w:rFonts w:ascii="Ink Free" w:hAnsi="Ink Free"/>
+                                <w:sz w:val="36"/>
+                                <w:szCs w:val="36"/>
+                              </w:rPr>
+                              <w:t xml:space="preserve">uso indevido </w:t>
                             </w:r>
                             <w:r>
                               <w:rPr>
@@ -1495,15 +1521,40 @@
                                 <w:szCs w:val="36"/>
                                 <w:highlight w:val="green"/>
                               </w:rPr>
-                              <w:t>porque</w:t>
-                            </w:r>
-                            <w:r>
-                              <w:rPr>
-                                <w:rFonts w:ascii="Ink Free" w:hAnsi="Ink Free"/>
-                                <w:sz w:val="36"/>
-                                <w:szCs w:val="36"/>
-                              </w:rPr>
-                              <w:t xml:space="preserve"> o wi-fi da escola é para ser usado somente com atividades passadas pelos professores.</w:t>
+                              <w:t>p</w:t>
+                            </w:r>
+                            <w:r>
+                              <w:rPr>
+                                <w:rFonts w:ascii="Ink Free" w:hAnsi="Ink Free"/>
+                                <w:sz w:val="36"/>
+                                <w:szCs w:val="36"/>
+                                <w:highlight w:val="green"/>
+                              </w:rPr>
+                              <w:t>ara que</w:t>
+                            </w:r>
+                            <w:r>
+                              <w:rPr>
+                                <w:rFonts w:ascii="Ink Free" w:hAnsi="Ink Free"/>
+                                <w:sz w:val="36"/>
+                                <w:szCs w:val="36"/>
+                              </w:rPr>
+                              <w:t xml:space="preserve"> não prejudique o</w:t>
+                            </w:r>
+                            <w:r>
+                              <w:rPr>
+                                <w:rFonts w:ascii="Ink Free" w:hAnsi="Ink Free"/>
+                                <w:sz w:val="36"/>
+                                <w:szCs w:val="36"/>
+                              </w:rPr>
+                              <w:t xml:space="preserve"> desempenho da máquina da turma</w:t>
+                            </w:r>
+                            <w:r>
+                              <w:rPr>
+                                <w:rFonts w:ascii="Ink Free" w:hAnsi="Ink Free"/>
+                                <w:sz w:val="36"/>
+                                <w:szCs w:val="36"/>
+                              </w:rPr>
+                              <w:t>.</w:t>
                             </w:r>
                           </w:p>
                         </w:txbxContent>
@@ -1522,7 +1573,7 @@
           </mc:Choice>
           <mc:Fallback>
             <w:pict>
-              <v:rect w14:anchorId="7EAA1EA6" id="_x0000_s1030" style="position:absolute;margin-left:7.95pt;margin-top:3pt;width:462pt;height:50.85pt;z-index:251686912;visibility:visible;mso-wrap-style:square;mso-width-percent:0;mso-wrap-distance-left:9pt;mso-wrap-distance-top:0;mso-wrap-distance-right:9pt;mso-wrap-distance-bottom:0;mso-position-horizontal:absolute;mso-position-horizontal-relative:margin;mso-position-vertical:absolute;mso-position-vertical-relative:text;mso-width-percent:0;mso-width-relative:margin;v-text-anchor:top" o:gfxdata="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" filled="f" stroked="f">
+              <v:rect w14:anchorId="7EAA1EA6" id="_x0000_s1030" style="position:absolute;margin-left:7.95pt;margin-top:2.95pt;width:476.25pt;height:50.85pt;z-index:251686912;visibility:visible;mso-wrap-style:square;mso-width-percent:0;mso-wrap-distance-left:9pt;mso-wrap-distance-top:0;mso-wrap-distance-right:9pt;mso-wrap-distance-bottom:0;mso-position-horizontal:absolute;mso-position-horizontal-relative:margin;mso-position-vertical:absolute;mso-position-vertical-relative:text;mso-width-percent:0;mso-width-relative:margin;v-text-anchor:top" o:gfxdata="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" filled="f" stroked="f">
                 <v:textbox style="mso-fit-shape-to-text:t">
                   <w:txbxContent>
                     <w:p>
@@ -1599,7 +1650,47 @@
                           <w:sz w:val="36"/>
                           <w:szCs w:val="36"/>
                         </w:rPr>
-                        <w:t xml:space="preserve">ter uma conexão lenta por causa de um colega de sala que está usando o wi-fi do colégio no computador da sala para jogar jogos online </w:t>
+                        <w:t>ter uma conexão lenta por causa de um colega de sala que está usando o wi-fi d</w:t>
+                      </w:r>
+                      <w:r>
+                        <w:rPr>
+                          <w:rFonts w:ascii="Ink Free" w:hAnsi="Ink Free"/>
+                          <w:sz w:val="36"/>
+                          <w:szCs w:val="36"/>
+                        </w:rPr>
+                        <w:t xml:space="preserve">a faculdade </w:t>
+                      </w:r>
+                      <w:r>
+                        <w:rPr>
+                          <w:rFonts w:ascii="Ink Free" w:hAnsi="Ink Free"/>
+                          <w:sz w:val="36"/>
+                          <w:szCs w:val="36"/>
+                        </w:rPr>
+                        <w:t xml:space="preserve">no computador da sala </w:t>
+                      </w:r>
+                      <w:r>
+                        <w:rPr>
+                          <w:rFonts w:ascii="Ink Free" w:hAnsi="Ink Free"/>
+                          <w:sz w:val="36"/>
+                          <w:szCs w:val="36"/>
+                        </w:rPr>
+                        <w:t>com</w:t>
+                      </w:r>
+                      <w:r>
+                        <w:rPr>
+                          <w:rFonts w:ascii="Ink Free" w:hAnsi="Ink Free"/>
+                          <w:sz w:val="36"/>
+                          <w:szCs w:val="36"/>
+                        </w:rPr>
+                        <w:t xml:space="preserve"> </w:t>
+                      </w:r>
+                      <w:r>
+                        <w:rPr>
+                          <w:rFonts w:ascii="Ink Free" w:hAnsi="Ink Free"/>
+                          <w:sz w:val="36"/>
+                          <w:szCs w:val="36"/>
+                        </w:rPr>
+                        <w:t xml:space="preserve">uso indevido </w:t>
                       </w:r>
                       <w:r>
                         <w:rPr>
@@ -1608,15 +1699,40 @@
                           <w:szCs w:val="36"/>
                           <w:highlight w:val="green"/>
                         </w:rPr>
-                        <w:t>porque</w:t>
-                      </w:r>
-                      <w:r>
-                        <w:rPr>
-                          <w:rFonts w:ascii="Ink Free" w:hAnsi="Ink Free"/>
-                          <w:sz w:val="36"/>
-                          <w:szCs w:val="36"/>
-                        </w:rPr>
-                        <w:t xml:space="preserve"> o wi-fi da escola é para ser usado somente com atividades passadas pelos professores.</w:t>
+                        <w:t>p</w:t>
+                      </w:r>
+                      <w:r>
+                        <w:rPr>
+                          <w:rFonts w:ascii="Ink Free" w:hAnsi="Ink Free"/>
+                          <w:sz w:val="36"/>
+                          <w:szCs w:val="36"/>
+                          <w:highlight w:val="green"/>
+                        </w:rPr>
+                        <w:t>ara que</w:t>
+                      </w:r>
+                      <w:r>
+                        <w:rPr>
+                          <w:rFonts w:ascii="Ink Free" w:hAnsi="Ink Free"/>
+                          <w:sz w:val="36"/>
+                          <w:szCs w:val="36"/>
+                        </w:rPr>
+                        <w:t xml:space="preserve"> não prejudique o</w:t>
+                      </w:r>
+                      <w:r>
+                        <w:rPr>
+                          <w:rFonts w:ascii="Ink Free" w:hAnsi="Ink Free"/>
+                          <w:sz w:val="36"/>
+                          <w:szCs w:val="36"/>
+                        </w:rPr>
+                        <w:t xml:space="preserve"> desempenho da máquina da turma</w:t>
+                      </w:r>
+                      <w:r>
+                        <w:rPr>
+                          <w:rFonts w:ascii="Ink Free" w:hAnsi="Ink Free"/>
+                          <w:sz w:val="36"/>
+                          <w:szCs w:val="36"/>
+                        </w:rPr>
+                        <w:t>.</w:t>
                       </w:r>
                     </w:p>
                   </w:txbxContent>
@@ -1811,6 +1927,7 @@
       <w:r>
         <w:rPr>
           <w:rFonts w:ascii="Avenir Next LT Pro Light" w:hAnsi="Avenir Next LT Pro Light"/>
+          <w:noProof/>
           <w:sz w:val="32"/>
           <w:szCs w:val="32"/>
         </w:rPr>
@@ -1829,7 +1946,7 @@
                 <wp:effectExtent l="0" t="0" r="0" b="0"/>
                 <wp:wrapNone/>
                 <wp:docPr id="1" name="Retângulo 5"/>
-                <wp:cNvGraphicFramePr xmlns:a="http://schemas.openxmlformats.org/drawingml/2006/main"/>
+                <wp:cNvGraphicFramePr/>
                 <a:graphic xmlns:a="http://schemas.openxmlformats.org/drawingml/2006/main">
                   <a:graphicData uri="http://schemas.microsoft.com/office/word/2010/wordprocessingShape">
                     <wps:wsp>
@@ -1943,7 +2060,7 @@
           </mc:Choice>
           <mc:Fallback>
             <w:pict>
-              <v:rect w14:anchorId="1073D4AD" id="_x0000_s1031" style="position:absolute;margin-left:0;margin-top:29.35pt;width:423pt;height:96pt;z-index:251662336;visibility:visible;mso-wrap-style:square;mso-width-percent:0;mso-height-percent:0;mso-wrap-distance-left:9pt;mso-wrap-distance-top:0;mso-wrap-distance-right:9pt;mso-wrap-distance-bottom:0;mso-position-horizontal:left;mso-position-horizontal-relative:margin;mso-position-vertical:absolute;mso-position-vertical-relative:text;mso-width-percent:0;mso-height-percent:0;mso-width-relative:margin;mso-height-relative:margin;v-text-anchor:top" o:gfxdata="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" filled="f" stroked="f">
+              <v:rect w14:anchorId="1073D4AD" id="_x0000_s1031" style="position:absolute;margin-left:0;margin-top:29.35pt;width:423pt;height:96pt;z-index:251662336;visibility:visible;mso-wrap-style:square;mso-width-percent:0;mso-height-percent:0;mso-wrap-distance-left:9pt;mso-wrap-distance-top:0;mso-wrap-distance-right:9pt;mso-wrap-distance-bottom:0;mso-position-horizontal:left;mso-position-horizontal-relative:margin;mso-position-vertical:absolute;mso-position-vertical-relative:text;mso-width-percent:0;mso-height-percent:0;mso-width-relative:margin;mso-height-relative:margin;v-text-anchor:top" o:gfxdata="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" filled="f" stroked="f">
                 <v:textbox>
                   <w:txbxContent>
                     <w:p>
@@ -2065,6 +2182,7 @@
       </w:pPr>
       <w:r>
         <w:rPr>
+          <w:noProof/>
           <w:sz w:val="48"/>
           <w:szCs w:val="48"/>
         </w:rPr>
@@ -2083,7 +2201,7 @@
                 <wp:effectExtent l="0" t="0" r="0" b="0"/>
                 <wp:wrapNone/>
                 <wp:docPr id="2" name="Retângulo 2"/>
-                <wp:cNvGraphicFramePr xmlns:a="http://schemas.openxmlformats.org/drawingml/2006/main"/>
+                <wp:cNvGraphicFramePr/>
                 <a:graphic xmlns:a="http://schemas.openxmlformats.org/drawingml/2006/main">
                   <a:graphicData uri="http://schemas.microsoft.com/office/word/2010/wordprocessingShape">
                     <wps:wsp>
@@ -2197,7 +2315,7 @@
           </mc:Choice>
           <mc:Fallback>
             <w:pict>
-              <v:rect w14:anchorId="50B55A89" id="_x0000_s1032" style="position:absolute;margin-left:374pt;margin-top:19.9pt;width:425.2pt;height:78.75pt;z-index:251663360;visibility:visible;mso-wrap-style:square;mso-width-percent:0;mso-height-percent:0;mso-wrap-distance-left:9pt;mso-wrap-distance-top:0;mso-wrap-distance-right:9pt;mso-wrap-distance-bottom:0;mso-position-horizontal:right;mso-position-horizontal-relative:margin;mso-position-vertical:absolute;mso-position-vertical-relative:text;mso-width-percent:0;mso-height-percent:0;mso-width-relative:margin;mso-height-relative:margin;v-text-anchor:top" o:gfxdata="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" filled="f" stroked="f">
+              <v:rect w14:anchorId="50B55A89" id="_x0000_s1032" style="position:absolute;margin-left:374pt;margin-top:19.9pt;width:425.2pt;height:78.75pt;z-index:251663360;visibility:visible;mso-wrap-style:square;mso-width-percent:0;mso-height-percent:0;mso-wrap-distance-left:9pt;mso-wrap-distance-top:0;mso-wrap-distance-right:9pt;mso-wrap-distance-bottom:0;mso-position-horizontal:right;mso-position-horizontal-relative:margin;mso-position-vertical:absolute;mso-position-vertical-relative:text;mso-width-percent:0;mso-height-percent:0;mso-width-relative:margin;mso-height-relative:margin;v-text-anchor:top" o:gfxdata="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" filled="f" stroked="f">
                 <v:textbox>
                   <w:txbxContent>
                     <w:p>
@@ -2354,6 +2472,7 @@
       </w:pPr>
       <w:r>
         <w:rPr>
+          <w:noProof/>
           <w:sz w:val="48"/>
           <w:szCs w:val="48"/>
         </w:rPr>
@@ -2372,7 +2491,7 @@
                 <wp:effectExtent l="0" t="0" r="0" b="0"/>
                 <wp:wrapNone/>
                 <wp:docPr id="7" name="Retângulo 7"/>
-                <wp:cNvGraphicFramePr xmlns:a="http://schemas.openxmlformats.org/drawingml/2006/main"/>
+                <wp:cNvGraphicFramePr/>
                 <a:graphic xmlns:a="http://schemas.openxmlformats.org/drawingml/2006/main">
                   <a:graphicData uri="http://schemas.microsoft.com/office/word/2010/wordprocessingShape">
                     <wps:wsp>
@@ -2519,7 +2638,7 @@
           </mc:Choice>
           <mc:Fallback>
             <w:pict>
-              <v:rect w14:anchorId="368B211E" id="Retângulo 7" o:spid="_x0000_s1033" style="position:absolute;margin-left:3.45pt;margin-top:.95pt;width:425.2pt;height:78.75pt;z-index:251668480;visibility:visible;mso-wrap-style:square;mso-width-percent:0;mso-height-percent:0;mso-wrap-distance-left:9pt;mso-wrap-distance-top:0;mso-wrap-distance-right:9pt;mso-wrap-distance-bottom:0;mso-position-horizontal:absolute;mso-position-horizontal-relative:margin;mso-position-vertical:absolute;mso-position-vertical-relative:text;mso-width-percent:0;mso-height-percent:0;mso-width-relative:margin;mso-height-relative:margin;v-text-anchor:top" o:gfxdata="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" filled="f" stroked="f">
+              <v:rect w14:anchorId="368B211E" id="Retângulo 7" o:spid="_x0000_s1033" style="position:absolute;margin-left:3.45pt;margin-top:.95pt;width:425.2pt;height:78.75pt;z-index:251668480;visibility:visible;mso-wrap-style:square;mso-width-percent:0;mso-height-percent:0;mso-wrap-distance-left:9pt;mso-wrap-distance-top:0;mso-wrap-distance-right:9pt;mso-wrap-distance-bottom:0;mso-position-horizontal:absolute;mso-position-horizontal-relative:margin;mso-position-vertical:absolute;mso-position-vertical-relative:text;mso-width-percent:0;mso-height-percent:0;mso-width-relative:margin;mso-height-relative:margin;v-text-anchor:top" o:gfxdata="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" filled="f" stroked="f">
                 <v:textbox>
                   <w:txbxContent>
                     <w:p>
@@ -2740,6 +2859,7 @@
       </w:pPr>
       <w:r>
         <w:rPr>
+          <w:noProof/>
           <w:sz w:val="48"/>
           <w:szCs w:val="48"/>
         </w:rPr>
@@ -2758,7 +2878,7 @@
                 <wp:effectExtent l="0" t="0" r="0" b="0"/>
                 <wp:wrapNone/>
                 <wp:docPr id="8" name="Retângulo 8"/>
-                <wp:cNvGraphicFramePr xmlns:a="http://schemas.openxmlformats.org/drawingml/2006/main"/>
+                <wp:cNvGraphicFramePr/>
                 <a:graphic xmlns:a="http://schemas.openxmlformats.org/drawingml/2006/main">
                   <a:graphicData uri="http://schemas.microsoft.com/office/word/2010/wordprocessingShape">
                     <wps:wsp>
@@ -2831,7 +2951,33 @@
                                 <w:sz w:val="36"/>
                                 <w:szCs w:val="36"/>
                               </w:rPr>
-                              <w:t>que interromper minha aula para ir até o setor de T.I do colégio para resolver o problema</w:t>
+                              <w:t xml:space="preserve">que interromper minha aula para ir até o setor de T.I </w:t>
+                            </w:r>
+                            <w:proofErr w:type="spellStart"/>
+                            <w:r>
+                              <w:rPr>
+                                <w:rFonts w:ascii="Ink Free" w:hAnsi="Ink Free"/>
+                                <w:sz w:val="36"/>
+                                <w:szCs w:val="36"/>
+                              </w:rPr>
+                              <w:t>da</w:t>
+                            </w:r>
+                            <w:proofErr w:type="spellEnd"/>
+                            <w:r>
+                              <w:rPr>
+                                <w:rFonts w:ascii="Ink Free" w:hAnsi="Ink Free"/>
+                                <w:sz w:val="36"/>
+                                <w:szCs w:val="36"/>
+                              </w:rPr>
+                              <w:t xml:space="preserve"> faculdade</w:t>
+                            </w:r>
+                            <w:r>
+                              <w:rPr>
+                                <w:rFonts w:ascii="Ink Free" w:hAnsi="Ink Free"/>
+                                <w:sz w:val="36"/>
+                                <w:szCs w:val="36"/>
+                              </w:rPr>
+                              <w:t xml:space="preserve"> para resolver o problema</w:t>
                             </w:r>
                             <w:r>
                               <w:rPr>
@@ -2888,7 +3034,7 @@
           </mc:Choice>
           <mc:Fallback>
             <w:pict>
-              <v:rect w14:anchorId="3D0530F5" id="Retângulo 8" o:spid="_x0000_s1034" style="position:absolute;margin-left:4.95pt;margin-top:.45pt;width:425.2pt;height:94.5pt;z-index:251670528;visibility:visible;mso-wrap-style:square;mso-width-percent:0;mso-height-percent:0;mso-wrap-distance-left:9pt;mso-wrap-distance-top:0;mso-wrap-distance-right:9pt;mso-wrap-distance-bottom:0;mso-position-horizontal:absolute;mso-position-horizontal-relative:margin;mso-position-vertical:absolute;mso-position-vertical-relative:text;mso-width-percent:0;mso-height-percent:0;mso-width-relative:margin;mso-height-relative:margin;v-text-anchor:top" o:gfxdata="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" filled="f" stroked="f">
+              <v:rect w14:anchorId="3D0530F5" id="Retângulo 8" o:spid="_x0000_s1034" style="position:absolute;margin-left:4.95pt;margin-top:.45pt;width:425.2pt;height:94.5pt;z-index:251670528;visibility:visible;mso-wrap-style:square;mso-width-percent:0;mso-height-percent:0;mso-wrap-distance-left:9pt;mso-wrap-distance-top:0;mso-wrap-distance-right:9pt;mso-wrap-distance-bottom:0;mso-position-horizontal:absolute;mso-position-horizontal-relative:margin;mso-position-vertical:absolute;mso-position-vertical-relative:text;mso-width-percent:0;mso-height-percent:0;mso-width-relative:margin;mso-height-relative:margin;v-text-anchor:top" o:gfxdata="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" filled="f" stroked="f">
                 <v:textbox>
                   <w:txbxContent>
                     <w:p>
@@ -2948,7 +3094,33 @@
                           <w:sz w:val="36"/>
                           <w:szCs w:val="36"/>
                         </w:rPr>
-                        <w:t>que interromper minha aula para ir até o setor de T.I do colégio para resolver o problema</w:t>
+                        <w:t xml:space="preserve">que interromper minha aula para ir até o setor de T.I </w:t>
+                      </w:r>
+                      <w:proofErr w:type="spellStart"/>
+                      <w:r>
+                        <w:rPr>
+                          <w:rFonts w:ascii="Ink Free" w:hAnsi="Ink Free"/>
+                          <w:sz w:val="36"/>
+                          <w:szCs w:val="36"/>
+                        </w:rPr>
+                        <w:t>da</w:t>
+                      </w:r>
+                      <w:proofErr w:type="spellEnd"/>
+                      <w:r>
+                        <w:rPr>
+                          <w:rFonts w:ascii="Ink Free" w:hAnsi="Ink Free"/>
+                          <w:sz w:val="36"/>
+                          <w:szCs w:val="36"/>
+                        </w:rPr>
+                        <w:t xml:space="preserve"> faculdade</w:t>
+                      </w:r>
+                      <w:r>
+                        <w:rPr>
+                          <w:rFonts w:ascii="Ink Free" w:hAnsi="Ink Free"/>
+                          <w:sz w:val="36"/>
+                          <w:szCs w:val="36"/>
+                        </w:rPr>
+                        <w:t xml:space="preserve"> para resolver o problema</w:t>
                       </w:r>
                       <w:r>
                         <w:rPr>
@@ -3092,6 +3264,7 @@
       </w:pPr>
       <w:r>
         <w:rPr>
+          <w:noProof/>
           <w:sz w:val="48"/>
           <w:szCs w:val="48"/>
         </w:rPr>
@@ -3110,7 +3283,7 @@
                 <wp:effectExtent l="0" t="0" r="0" b="0"/>
                 <wp:wrapNone/>
                 <wp:docPr id="9" name="Retângulo 9"/>
-                <wp:cNvGraphicFramePr xmlns:a="http://schemas.openxmlformats.org/drawingml/2006/main"/>
+                <wp:cNvGraphicFramePr/>
                 <a:graphic xmlns:a="http://schemas.openxmlformats.org/drawingml/2006/main">
                   <a:graphicData uri="http://schemas.microsoft.com/office/word/2010/wordprocessingShape">
                     <wps:wsp>
@@ -3240,7 +3413,7 @@
           </mc:Choice>
           <mc:Fallback>
             <w:pict>
-              <v:rect w14:anchorId="3CD973F0" id="Retângulo 9" o:spid="_x0000_s1035" style="position:absolute;margin-left:6.45pt;margin-top:16.5pt;width:425.2pt;height:77.25pt;z-index:251672576;visibility:visible;mso-wrap-style:square;mso-width-percent:0;mso-height-percent:0;mso-wrap-distance-left:9pt;mso-wrap-distance-top:0;mso-wrap-distance-right:9pt;mso-wrap-distance-bottom:0;mso-position-horizontal:absolute;mso-position-horizontal-relative:margin;mso-position-vertical:absolute;mso-position-vertical-relative:text;mso-width-percent:0;mso-height-percent:0;mso-width-relative:margin;mso-height-relative:margin;v-text-anchor:top" o:gfxdata="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" filled="f" stroked="f">
+              <v:rect w14:anchorId="3CD973F0" id="Retângulo 9" o:spid="_x0000_s1035" style="position:absolute;margin-left:6.45pt;margin-top:16.5pt;width:425.2pt;height:77.25pt;z-index:251672576;visibility:visible;mso-wrap-style:square;mso-width-percent:0;mso-height-percent:0;mso-wrap-distance-left:9pt;mso-wrap-distance-top:0;mso-wrap-distance-right:9pt;mso-wrap-distance-bottom:0;mso-position-horizontal:absolute;mso-position-horizontal-relative:margin;mso-position-vertical:absolute;mso-position-vertical-relative:text;mso-width-percent:0;mso-height-percent:0;mso-width-relative:margin;mso-height-relative:margin;v-text-anchor:top" o:gfxdata="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" filled="f" stroked="f">
                 <v:textbox>
                   <w:txbxContent>
                     <w:p>
@@ -3428,6 +3601,7 @@
       </w:pPr>
       <w:r>
         <w:rPr>
+          <w:noProof/>
           <w:sz w:val="48"/>
           <w:szCs w:val="48"/>
         </w:rPr>
@@ -3446,7 +3620,7 @@
                 <wp:effectExtent l="0" t="0" r="0" b="0"/>
                 <wp:wrapNone/>
                 <wp:docPr id="10" name="Retângulo 10"/>
-                <wp:cNvGraphicFramePr xmlns:a="http://schemas.openxmlformats.org/drawingml/2006/main"/>
+                <wp:cNvGraphicFramePr/>
                 <a:graphic xmlns:a="http://schemas.openxmlformats.org/drawingml/2006/main">
                   <a:graphicData uri="http://schemas.microsoft.com/office/word/2010/wordprocessingShape">
                     <wps:wsp>
@@ -3538,7 +3712,6 @@
                               </w:rPr>
                               <w:t xml:space="preserve"> não quero atrasar o conteúdo que preparei aos </w:t>
                             </w:r>
-                            <w:proofErr w:type="gramStart"/>
                             <w:r>
                               <w:rPr>
                                 <w:rFonts w:ascii="Ink Free" w:hAnsi="Ink Free"/>
@@ -3547,15 +3720,6 @@
                               </w:rPr>
                               <w:t>alunos.</w:t>
                             </w:r>
-                            <w:r>
-                              <w:rPr>
-                                <w:rFonts w:ascii="Ink Free" w:hAnsi="Ink Free"/>
-                                <w:sz w:val="36"/>
-                                <w:szCs w:val="36"/>
-                              </w:rPr>
-                              <w:t>.</w:t>
-                            </w:r>
-                            <w:proofErr w:type="gramEnd"/>
                           </w:p>
                           <w:p>
                             <w:pPr>
@@ -3586,7 +3750,7 @@
           </mc:Choice>
           <mc:Fallback>
             <w:pict>
-              <v:rect w14:anchorId="0814A279" id="Retângulo 10" o:spid="_x0000_s1036" style="position:absolute;margin-left:9.45pt;margin-top:16.05pt;width:425.2pt;height:100.5pt;z-index:251674624;visibility:visible;mso-wrap-style:square;mso-width-percent:0;mso-height-percent:0;mso-wrap-distance-left:9pt;mso-wrap-distance-top:0;mso-wrap-distance-right:9pt;mso-wrap-distance-bottom:0;mso-position-horizontal:absolute;mso-position-horizontal-relative:margin;mso-position-vertical:absolute;mso-position-vertical-relative:text;mso-width-percent:0;mso-height-percent:0;mso-width-relative:margin;mso-height-relative:margin;v-text-anchor:top" o:gfxdata="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" filled="f" stroked="f">
+              <v:rect w14:anchorId="0814A279" id="Retângulo 10" o:spid="_x0000_s1036" style="position:absolute;margin-left:9.45pt;margin-top:16.05pt;width:425.2pt;height:100.5pt;z-index:251674624;visibility:visible;mso-wrap-style:square;mso-width-percent:0;mso-height-percent:0;mso-wrap-distance-left:9pt;mso-wrap-distance-top:0;mso-wrap-distance-right:9pt;mso-wrap-distance-bottom:0;mso-position-horizontal:absolute;mso-position-horizontal-relative:margin;mso-position-vertical:absolute;mso-position-vertical-relative:text;mso-width-percent:0;mso-height-percent:0;mso-width-relative:margin;mso-height-relative:margin;v-text-anchor:top" o:gfxdata="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" filled="f" stroked="f">
                 <v:textbox>
                   <w:txbxContent>
                     <w:p>
@@ -3665,7 +3829,6 @@
                         </w:rPr>
                         <w:t xml:space="preserve"> não quero atrasar o conteúdo que preparei aos </w:t>
                       </w:r>
-                      <w:proofErr w:type="gramStart"/>
                       <w:r>
                         <w:rPr>
                           <w:rFonts w:ascii="Ink Free" w:hAnsi="Ink Free"/>
@@ -3674,15 +3837,6 @@
                         </w:rPr>
                         <w:t>alunos.</w:t>
                       </w:r>
-                      <w:r>
-                        <w:rPr>
-                          <w:rFonts w:ascii="Ink Free" w:hAnsi="Ink Free"/>
-                          <w:sz w:val="36"/>
-                          <w:szCs w:val="36"/>
-                        </w:rPr>
-                        <w:t>.</w:t>
-                      </w:r>
-                      <w:proofErr w:type="gramEnd"/>
                     </w:p>
                     <w:p>
                       <w:pPr>
@@ -3854,6 +4008,7 @@
       <w:r>
         <w:rPr>
           <w:rFonts w:ascii="Avenir Next LT Pro Light" w:hAnsi="Avenir Next LT Pro Light"/>
+          <w:noProof/>
           <w:sz w:val="32"/>
           <w:szCs w:val="32"/>
         </w:rPr>
@@ -3872,7 +4027,7 @@
                 <wp:effectExtent l="0" t="0" r="0" b="0"/>
                 <wp:wrapNone/>
                 <wp:docPr id="4" name="Retângulo 5"/>
-                <wp:cNvGraphicFramePr xmlns:a="http://schemas.openxmlformats.org/drawingml/2006/main"/>
+                <wp:cNvGraphicFramePr/>
                 <a:graphic xmlns:a="http://schemas.openxmlformats.org/drawingml/2006/main">
                   <a:graphicData uri="http://schemas.microsoft.com/office/word/2010/wordprocessingShape">
                     <wps:wsp>
@@ -4028,7 +4183,7 @@
           </mc:Choice>
           <mc:Fallback>
             <w:pict>
-              <v:rect w14:anchorId="5DD215CC" id="_x0000_s1037" style="position:absolute;margin-left:0;margin-top:0;width:610.95pt;height:50.9pt;z-index:251665408;visibility:visible;mso-wrap-style:none;mso-wrap-distance-left:9pt;mso-wrap-distance-top:0;mso-wrap-distance-right:9pt;mso-wrap-distance-bottom:0;mso-position-horizontal:absolute;mso-position-horizontal-relative:text;mso-position-vertical:absolute;mso-position-vertical-relative:text;v-text-anchor:top" o:gfxdata="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" filled="f" stroked="f">
+              <v:rect w14:anchorId="5DD215CC" id="_x0000_s1037" style="position:absolute;margin-left:0;margin-top:0;width:610.95pt;height:50.9pt;z-index:251665408;visibility:visible;mso-wrap-style:none;mso-wrap-distance-left:9pt;mso-wrap-distance-top:0;mso-wrap-distance-right:9pt;mso-wrap-distance-bottom:0;mso-position-horizontal:absolute;mso-position-horizontal-relative:text;mso-position-vertical:absolute;mso-position-vertical-relative:text;v-text-anchor:top" o:gfxdata="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" filled="f" stroked="f">
                 <v:textbox style="mso-fit-shape-to-text:t">
                   <w:txbxContent>
                     <w:p>
@@ -4185,27 +4340,30 @@
           <w:szCs w:val="48"/>
         </w:rPr>
       </w:pPr>
+    </w:p>
+    <w:p>
       <w:r>
         <w:rPr>
+          <w:noProof/>
           <w:sz w:val="48"/>
           <w:szCs w:val="48"/>
         </w:rPr>
         <mc:AlternateContent>
           <mc:Choice Requires="wps">
             <w:drawing>
-              <wp:anchor distT="0" distB="0" distL="114300" distR="114300" simplePos="0" relativeHeight="251666432" behindDoc="0" locked="0" layoutInCell="1" allowOverlap="1" wp14:anchorId="5A32B91D" wp14:editId="2A760E1C">
+              <wp:anchor distT="0" distB="0" distL="114300" distR="114300" simplePos="0" relativeHeight="251666432" behindDoc="0" locked="0" layoutInCell="1" allowOverlap="1" wp14:anchorId="5A32B91D" wp14:editId="60E2F6F4">
                 <wp:simplePos x="0" y="0"/>
                 <wp:positionH relativeFrom="margin">
-                  <wp:align>right</wp:align>
+                  <wp:posOffset>228600</wp:posOffset>
                 </wp:positionH>
                 <wp:positionV relativeFrom="paragraph">
-                  <wp:posOffset>80010</wp:posOffset>
+                  <wp:posOffset>5715</wp:posOffset>
                 </wp:positionV>
                 <wp:extent cx="5400040" cy="646331"/>
                 <wp:effectExtent l="0" t="0" r="0" b="0"/>
                 <wp:wrapNone/>
                 <wp:docPr id="5" name="Retângulo 5"/>
-                <wp:cNvGraphicFramePr xmlns:a="http://schemas.openxmlformats.org/drawingml/2006/main"/>
+                <wp:cNvGraphicFramePr/>
                 <a:graphic xmlns:a="http://schemas.openxmlformats.org/drawingml/2006/main">
                   <a:graphicData uri="http://schemas.microsoft.com/office/word/2010/wordprocessingShape">
                     <wps:wsp>
@@ -4340,7 +4498,7 @@
           </mc:Choice>
           <mc:Fallback>
             <w:pict>
-              <v:rect w14:anchorId="5A32B91D" id="_x0000_s1038" style="position:absolute;margin-left:374pt;margin-top:6.3pt;width:425.2pt;height:50.9pt;z-index:251666432;visibility:visible;mso-wrap-style:square;mso-width-percent:0;mso-wrap-distance-left:9pt;mso-wrap-distance-top:0;mso-wrap-distance-right:9pt;mso-wrap-distance-bottom:0;mso-position-horizontal:right;mso-position-horizontal-relative:margin;mso-position-vertical:absolute;mso-position-vertical-relative:text;mso-width-percent:0;mso-width-relative:margin;v-text-anchor:top" o:gfxdata="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" filled="f" stroked="f">
+              <v:rect w14:anchorId="5A32B91D" id="_x0000_s1038" style="position:absolute;margin-left:18pt;margin-top:.45pt;width:425.2pt;height:50.9pt;z-index:251666432;visibility:visible;mso-wrap-style:square;mso-width-percent:0;mso-wrap-distance-left:9pt;mso-wrap-distance-top:0;mso-wrap-distance-right:9pt;mso-wrap-distance-bottom:0;mso-position-horizontal:absolute;mso-position-horizontal-relative:margin;mso-position-vertical:absolute;mso-position-vertical-relative:text;mso-width-percent:0;mso-width-relative:margin;v-text-anchor:top" o:gfxdata="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" filled="f" stroked="f">
                 <v:textbox style="mso-fit-shape-to-text:t">
                   <w:txbxContent>
                     <w:p>
@@ -4455,7 +4613,6 @@
         </mc:AlternateContent>
       </w:r>
     </w:p>
-    <w:p/>
     <w:p>
       <w:pPr>
         <w:pStyle w:val="SemEspaamento"/>
@@ -4463,27 +4620,35 @@
           <w:tab w:val="left" w:pos="480"/>
         </w:tabs>
       </w:pPr>
+    </w:p>
+    <w:p/>
+    <w:p/>
+    <w:p/>
+    <w:p/>
+    <w:p/>
+    <w:p>
       <w:r>
         <w:rPr>
+          <w:noProof/>
           <w:sz w:val="48"/>
           <w:szCs w:val="48"/>
         </w:rPr>
         <mc:AlternateContent>
           <mc:Choice Requires="wps">
             <w:drawing>
-              <wp:anchor distT="0" distB="0" distL="114300" distR="114300" simplePos="0" relativeHeight="251680768" behindDoc="0" locked="0" layoutInCell="1" allowOverlap="1" wp14:anchorId="461698B3" wp14:editId="4AC269F3">
+              <wp:anchor distT="0" distB="0" distL="114300" distR="114300" simplePos="0" relativeHeight="251676672" behindDoc="0" locked="0" layoutInCell="1" allowOverlap="1" wp14:anchorId="7BAC2CAE" wp14:editId="1E55320F">
                 <wp:simplePos x="0" y="0"/>
                 <wp:positionH relativeFrom="margin">
-                  <wp:posOffset>43815</wp:posOffset>
+                  <wp:posOffset>152400</wp:posOffset>
                 </wp:positionH>
                 <wp:positionV relativeFrom="paragraph">
-                  <wp:posOffset>4684395</wp:posOffset>
+                  <wp:posOffset>71120</wp:posOffset>
                 </wp:positionV>
                 <wp:extent cx="5400040" cy="646331"/>
                 <wp:effectExtent l="0" t="0" r="0" b="0"/>
                 <wp:wrapNone/>
-                <wp:docPr id="13" name="Retângulo 13"/>
-                <wp:cNvGraphicFramePr xmlns:a="http://schemas.openxmlformats.org/drawingml/2006/main"/>
+                <wp:docPr id="11" name="Retângulo 11"/>
+                <wp:cNvGraphicFramePr/>
                 <a:graphic xmlns:a="http://schemas.openxmlformats.org/drawingml/2006/main">
                   <a:graphicData uri="http://schemas.microsoft.com/office/word/2010/wordprocessingShape">
                     <wps:wsp>
@@ -4556,7 +4721,23 @@
                                 <w:sz w:val="36"/>
                                 <w:szCs w:val="36"/>
                               </w:rPr>
-                              <w:t xml:space="preserve"> monitorar os computadores para saber qual o problema quando algum professor me acionar, </w:t>
+                              <w:t xml:space="preserve"> poder diagnosticar o problema </w:t>
+                            </w:r>
+                            <w:r>
+                              <w:rPr>
+                                <w:rFonts w:ascii="Ink Free" w:hAnsi="Ink Free"/>
+                                <w:sz w:val="36"/>
+                                <w:szCs w:val="36"/>
+                              </w:rPr>
+                              <w:t>de forma remota</w:t>
+                            </w:r>
+                            <w:r>
+                              <w:rPr>
+                                <w:rFonts w:ascii="Ink Free" w:hAnsi="Ink Free"/>
+                                <w:sz w:val="36"/>
+                                <w:szCs w:val="36"/>
+                              </w:rPr>
+                              <w:t xml:space="preserve"> </w:t>
                             </w:r>
                             <w:r>
                               <w:rPr>
@@ -4573,7 +4754,39 @@
                                 <w:sz w:val="36"/>
                                 <w:szCs w:val="36"/>
                               </w:rPr>
-                              <w:t xml:space="preserve"> os professores em sua maioria não entendem o que pode ter acontecido com sua máquina.</w:t>
+                              <w:t xml:space="preserve"> quero</w:t>
+                            </w:r>
+                            <w:r>
+                              <w:rPr>
+                                <w:rFonts w:ascii="Ink Free" w:hAnsi="Ink Free"/>
+                                <w:sz w:val="36"/>
+                                <w:szCs w:val="36"/>
+                              </w:rPr>
+                              <w:t xml:space="preserve"> separar problemas que podem ser resolvidos remotamente e os que necessitam de </w:t>
+                            </w:r>
+                            <w:r>
+                              <w:rPr>
+                                <w:rFonts w:ascii="Ink Free" w:hAnsi="Ink Free"/>
+                                <w:sz w:val="36"/>
+                                <w:szCs w:val="36"/>
+                              </w:rPr>
+                              <w:t xml:space="preserve">suporte </w:t>
+                            </w:r>
+                            <w:r>
+                              <w:rPr>
+                                <w:rFonts w:ascii="Ink Free" w:hAnsi="Ink Free"/>
+                                <w:sz w:val="36"/>
+                                <w:szCs w:val="36"/>
+                              </w:rPr>
+                              <w:t>presencial</w:t>
+                            </w:r>
+                            <w:r>
+                              <w:rPr>
+                                <w:rFonts w:ascii="Ink Free" w:hAnsi="Ink Free"/>
+                                <w:sz w:val="36"/>
+                                <w:szCs w:val="36"/>
+                              </w:rPr>
+                              <w:t>.</w:t>
                             </w:r>
                             <w:r>
                               <w:rPr>
@@ -4600,7 +4813,7 @@
           </mc:Choice>
           <mc:Fallback>
             <w:pict>
-              <v:rect w14:anchorId="461698B3" id="Retângulo 13" o:spid="_x0000_s1039" style="position:absolute;margin-left:3.45pt;margin-top:368.85pt;width:425.2pt;height:50.9pt;z-index:251680768;visibility:visible;mso-wrap-style:square;mso-width-percent:0;mso-wrap-distance-left:9pt;mso-wrap-distance-top:0;mso-wrap-distance-right:9pt;mso-wrap-distance-bottom:0;mso-position-horizontal:absolute;mso-position-horizontal-relative:margin;mso-position-vertical:absolute;mso-position-vertical-relative:text;mso-width-percent:0;mso-width-relative:margin;v-text-anchor:top" o:gfxdata="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" filled="f" stroked="f">
+              <v:rect w14:anchorId="7BAC2CAE" id="Retângulo 11" o:spid="_x0000_s1039" style="position:absolute;margin-left:12pt;margin-top:5.6pt;width:425.2pt;height:50.9pt;z-index:251676672;visibility:visible;mso-wrap-style:square;mso-width-percent:0;mso-wrap-distance-left:9pt;mso-wrap-distance-top:0;mso-wrap-distance-right:9pt;mso-wrap-distance-bottom:0;mso-position-horizontal:absolute;mso-position-horizontal-relative:margin;mso-position-vertical:absolute;mso-position-vertical-relative:text;mso-width-percent:0;mso-width-relative:margin;v-text-anchor:top" o:gfxdata="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" filled="f" stroked="f">
                 <v:textbox style="mso-fit-shape-to-text:t">
                   <w:txbxContent>
                     <w:p>
@@ -4660,7 +4873,23 @@
                           <w:sz w:val="36"/>
                           <w:szCs w:val="36"/>
                         </w:rPr>
-                        <w:t xml:space="preserve"> monitorar os computadores para saber qual o problema quando algum professor me acionar, </w:t>
+                        <w:t xml:space="preserve"> poder diagnosticar o problema </w:t>
+                      </w:r>
+                      <w:r>
+                        <w:rPr>
+                          <w:rFonts w:ascii="Ink Free" w:hAnsi="Ink Free"/>
+                          <w:sz w:val="36"/>
+                          <w:szCs w:val="36"/>
+                        </w:rPr>
+                        <w:t>de forma remota</w:t>
+                      </w:r>
+                      <w:r>
+                        <w:rPr>
+                          <w:rFonts w:ascii="Ink Free" w:hAnsi="Ink Free"/>
+                          <w:sz w:val="36"/>
+                          <w:szCs w:val="36"/>
+                        </w:rPr>
+                        <w:t xml:space="preserve"> </w:t>
                       </w:r>
                       <w:r>
                         <w:rPr>
@@ -4677,7 +4906,39 @@
                           <w:sz w:val="36"/>
                           <w:szCs w:val="36"/>
                         </w:rPr>
-                        <w:t xml:space="preserve"> os professores em sua maioria não entendem o que pode ter acontecido com sua máquina.</w:t>
+                        <w:t xml:space="preserve"> quero</w:t>
+                      </w:r>
+                      <w:r>
+                        <w:rPr>
+                          <w:rFonts w:ascii="Ink Free" w:hAnsi="Ink Free"/>
+                          <w:sz w:val="36"/>
+                          <w:szCs w:val="36"/>
+                        </w:rPr>
+                        <w:t xml:space="preserve"> separar problemas que podem ser resolvidos remotamente e os que necessitam de </w:t>
+                      </w:r>
+                      <w:r>
+                        <w:rPr>
+                          <w:rFonts w:ascii="Ink Free" w:hAnsi="Ink Free"/>
+                          <w:sz w:val="36"/>
+                          <w:szCs w:val="36"/>
+                        </w:rPr>
+                        <w:t xml:space="preserve">suporte </w:t>
+                      </w:r>
+                      <w:r>
+                        <w:rPr>
+                          <w:rFonts w:ascii="Ink Free" w:hAnsi="Ink Free"/>
+                          <w:sz w:val="36"/>
+                          <w:szCs w:val="36"/>
+                        </w:rPr>
+                        <w:t>presencial</w:t>
+                      </w:r>
+                      <w:r>
+                        <w:rPr>
+                          <w:rFonts w:ascii="Ink Free" w:hAnsi="Ink Free"/>
+                          <w:sz w:val="36"/>
+                          <w:szCs w:val="36"/>
+                        </w:rPr>
+                        <w:t>.</w:t>
                       </w:r>
                       <w:r>
                         <w:rPr>
@@ -4696,27 +4957,32 @@
           </mc:Fallback>
         </mc:AlternateContent>
       </w:r>
+    </w:p>
+    <w:p/>
+    <w:p/>
+    <w:p>
       <w:r>
         <w:rPr>
+          <w:noProof/>
           <w:sz w:val="48"/>
           <w:szCs w:val="48"/>
         </w:rPr>
         <mc:AlternateContent>
           <mc:Choice Requires="wps">
             <w:drawing>
-              <wp:anchor distT="0" distB="0" distL="114300" distR="114300" simplePos="0" relativeHeight="251678720" behindDoc="0" locked="0" layoutInCell="1" allowOverlap="1" wp14:anchorId="78B47555" wp14:editId="6C692EAE">
+              <wp:anchor distT="0" distB="0" distL="114300" distR="114300" simplePos="0" relativeHeight="251680768" behindDoc="0" locked="0" layoutInCell="1" allowOverlap="1" wp14:anchorId="461698B3" wp14:editId="5375EA93">
                 <wp:simplePos x="0" y="0"/>
                 <wp:positionH relativeFrom="margin">
-                  <wp:posOffset>5715</wp:posOffset>
+                  <wp:posOffset>91440</wp:posOffset>
                 </wp:positionH>
                 <wp:positionV relativeFrom="paragraph">
-                  <wp:posOffset>3093720</wp:posOffset>
+                  <wp:posOffset>752475</wp:posOffset>
                 </wp:positionV>
                 <wp:extent cx="5400040" cy="646331"/>
                 <wp:effectExtent l="0" t="0" r="0" b="0"/>
                 <wp:wrapNone/>
-                <wp:docPr id="12" name="Retângulo 12"/>
-                <wp:cNvGraphicFramePr xmlns:a="http://schemas.openxmlformats.org/drawingml/2006/main"/>
+                <wp:docPr id="13" name="Retângulo 13"/>
+                <wp:cNvGraphicFramePr/>
                 <a:graphic xmlns:a="http://schemas.openxmlformats.org/drawingml/2006/main">
                   <a:graphicData uri="http://schemas.microsoft.com/office/word/2010/wordprocessingShape">
                     <wps:wsp>
@@ -4779,16 +5045,34 @@
                                 <w:rFonts w:ascii="Ink Free" w:hAnsi="Ink Free"/>
                                 <w:sz w:val="36"/>
                                 <w:szCs w:val="36"/>
-                              </w:rPr>
-                              <w:t xml:space="preserve">não quero que os professores venham na minha sala toda vez que tiverem problemas com o computador porque </w:t>
-                            </w:r>
-                            <w:r>
-                              <w:rPr>
-                                <w:rFonts w:ascii="Ink Free" w:hAnsi="Ink Free"/>
-                                <w:sz w:val="36"/>
-                                <w:szCs w:val="36"/>
-                              </w:rPr>
-                              <w:t>minha sala é pequena.</w:t>
+                                <w:highlight w:val="green"/>
+                              </w:rPr>
+                              <w:t>quero</w:t>
+                            </w:r>
+                            <w:r>
+                              <w:rPr>
+                                <w:rFonts w:ascii="Ink Free" w:hAnsi="Ink Free"/>
+                                <w:sz w:val="36"/>
+                                <w:szCs w:val="36"/>
+                              </w:rPr>
+                              <w:t xml:space="preserve"> monitorar os computadores para saber qual o problema quando algum professor me acionar, </w:t>
+                            </w:r>
+                            <w:r>
+                              <w:rPr>
+                                <w:rFonts w:ascii="Ink Free" w:hAnsi="Ink Free"/>
+                                <w:sz w:val="36"/>
+                                <w:szCs w:val="36"/>
+                                <w:highlight w:val="green"/>
+                              </w:rPr>
+                              <w:t>porque</w:t>
+                            </w:r>
+                            <w:r>
+                              <w:rPr>
+                                <w:rFonts w:ascii="Ink Free" w:hAnsi="Ink Free"/>
+                                <w:sz w:val="36"/>
+                                <w:szCs w:val="36"/>
+                              </w:rPr>
+                              <w:t xml:space="preserve"> os professores em sua maioria não entendem o que pode ter acontecido com sua máquina. </w:t>
                             </w:r>
                           </w:p>
                         </w:txbxContent>
@@ -4807,7 +5091,7 @@
           </mc:Choice>
           <mc:Fallback>
             <w:pict>
-              <v:rect w14:anchorId="78B47555" id="Retângulo 12" o:spid="_x0000_s1040" style="position:absolute;margin-left:.45pt;margin-top:243.6pt;width:425.2pt;height:50.9pt;z-index:251678720;visibility:visible;mso-wrap-style:square;mso-width-percent:0;mso-wrap-distance-left:9pt;mso-wrap-distance-top:0;mso-wrap-distance-right:9pt;mso-wrap-distance-bottom:0;mso-position-horizontal:absolute;mso-position-horizontal-relative:margin;mso-position-vertical:absolute;mso-position-vertical-relative:text;mso-width-percent:0;mso-width-relative:margin;v-text-anchor:top" o:gfxdata="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" filled="f" stroked="f">
+              <v:rect w14:anchorId="461698B3" id="Retângulo 13" o:spid="_x0000_s1040" style="position:absolute;margin-left:7.2pt;margin-top:59.25pt;width:425.2pt;height:50.9pt;z-index:251680768;visibility:visible;mso-wrap-style:square;mso-width-percent:0;mso-wrap-distance-left:9pt;mso-wrap-distance-top:0;mso-wrap-distance-right:9pt;mso-wrap-distance-bottom:0;mso-position-horizontal:absolute;mso-position-horizontal-relative:margin;mso-position-vertical:absolute;mso-position-vertical-relative:text;mso-width-percent:0;mso-width-relative:margin;v-text-anchor:top" o:gfxdata="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" filled="f" stroked="f">
                 <v:textbox style="mso-fit-shape-to-text:t">
                   <w:txbxContent>
                     <w:p>
@@ -4857,16 +5141,34 @@
                           <w:rFonts w:ascii="Ink Free" w:hAnsi="Ink Free"/>
                           <w:sz w:val="36"/>
                           <w:szCs w:val="36"/>
-                        </w:rPr>
-                        <w:t xml:space="preserve">não quero que os professores venham na minha sala toda vez que tiverem problemas com o computador porque </w:t>
-                      </w:r>
-                      <w:r>
-                        <w:rPr>
-                          <w:rFonts w:ascii="Ink Free" w:hAnsi="Ink Free"/>
-                          <w:sz w:val="36"/>
-                          <w:szCs w:val="36"/>
-                        </w:rPr>
-                        <w:t>minha sala é pequena.</w:t>
+                          <w:highlight w:val="green"/>
+                        </w:rPr>
+                        <w:t>quero</w:t>
+                      </w:r>
+                      <w:r>
+                        <w:rPr>
+                          <w:rFonts w:ascii="Ink Free" w:hAnsi="Ink Free"/>
+                          <w:sz w:val="36"/>
+                          <w:szCs w:val="36"/>
+                        </w:rPr>
+                        <w:t xml:space="preserve"> monitorar os computadores para saber qual o problema quando algum professor me acionar, </w:t>
+                      </w:r>
+                      <w:r>
+                        <w:rPr>
+                          <w:rFonts w:ascii="Ink Free" w:hAnsi="Ink Free"/>
+                          <w:sz w:val="36"/>
+                          <w:szCs w:val="36"/>
+                          <w:highlight w:val="green"/>
+                        </w:rPr>
+                        <w:t>porque</w:t>
+                      </w:r>
+                      <w:r>
+                        <w:rPr>
+                          <w:rFonts w:ascii="Ink Free" w:hAnsi="Ink Free"/>
+                          <w:sz w:val="36"/>
+                          <w:szCs w:val="36"/>
+                        </w:rPr>
+                        <w:t xml:space="preserve"> os professores em sua maioria não entendem o que pode ter acontecido com sua máquina. </w:t>
                       </w:r>
                     </w:p>
                   </w:txbxContent>
@@ -4877,276 +5179,6 @@
           </mc:Fallback>
         </mc:AlternateContent>
       </w:r>
-      <w:r>
-        <w:rPr>
-          <w:sz w:val="48"/>
-          <w:szCs w:val="48"/>
-        </w:rPr>
-        <mc:AlternateContent>
-          <mc:Choice Requires="wps">
-            <w:drawing>
-              <wp:anchor distT="0" distB="0" distL="114300" distR="114300" simplePos="0" relativeHeight="251676672" behindDoc="0" locked="0" layoutInCell="1" allowOverlap="1" wp14:anchorId="7BAC2CAE" wp14:editId="5CAED536">
-                <wp:simplePos x="0" y="0"/>
-                <wp:positionH relativeFrom="margin">
-                  <wp:align>right</wp:align>
-                </wp:positionH>
-                <wp:positionV relativeFrom="paragraph">
-                  <wp:posOffset>1060450</wp:posOffset>
-                </wp:positionV>
-                <wp:extent cx="5400040" cy="646331"/>
-                <wp:effectExtent l="0" t="0" r="0" b="0"/>
-                <wp:wrapNone/>
-                <wp:docPr id="11" name="Retângulo 11"/>
-                <wp:cNvGraphicFramePr xmlns:a="http://schemas.openxmlformats.org/drawingml/2006/main"/>
-                <a:graphic xmlns:a="http://schemas.openxmlformats.org/drawingml/2006/main">
-                  <a:graphicData uri="http://schemas.microsoft.com/office/word/2010/wordprocessingShape">
-                    <wps:wsp>
-                      <wps:cNvSpPr/>
-                      <wps:spPr>
-                        <a:xfrm>
-                          <a:off x="0" y="0"/>
-                          <a:ext cx="5400040" cy="646331"/>
-                        </a:xfrm>
-                        <a:prstGeom prst="rect">
-                          <a:avLst/>
-                        </a:prstGeom>
-                      </wps:spPr>
-                      <wps:txbx>
-                        <w:txbxContent>
-                          <w:p>
-                            <w:pPr>
-                              <w:pStyle w:val="SemEspaamento"/>
-                              <w:rPr>
-                                <w:rFonts w:ascii="Ink Free" w:hAnsi="Ink Free"/>
-                                <w:sz w:val="40"/>
-                                <w:szCs w:val="40"/>
-                              </w:rPr>
-                            </w:pPr>
-                            <w:r>
-                              <w:rPr>
-                                <w:rFonts w:ascii="Ink Free" w:hAnsi="Ink Free"/>
-                                <w:sz w:val="36"/>
-                                <w:szCs w:val="36"/>
-                              </w:rPr>
-                              <w:t xml:space="preserve">Eu </w:t>
-                            </w:r>
-                            <w:r>
-                              <w:rPr>
-                                <w:rFonts w:ascii="Ink Free" w:hAnsi="Ink Free"/>
-                                <w:sz w:val="36"/>
-                                <w:szCs w:val="36"/>
-                                <w:highlight w:val="green"/>
-                              </w:rPr>
-                              <w:t>enquanto</w:t>
-                            </w:r>
-                            <w:r>
-                              <w:rPr>
-                                <w:rFonts w:ascii="Ink Free" w:hAnsi="Ink Free"/>
-                                <w:sz w:val="36"/>
-                                <w:szCs w:val="36"/>
-                              </w:rPr>
-                              <w:t xml:space="preserve"> técnico</w:t>
-                            </w:r>
-                            <w:r>
-                              <w:rPr>
-                                <w:rFonts w:ascii="Ink Free" w:hAnsi="Ink Free"/>
-                                <w:sz w:val="36"/>
-                                <w:szCs w:val="36"/>
-                              </w:rPr>
-                              <w:t xml:space="preserve"> </w:t>
-                            </w:r>
-                            <w:r>
-                              <w:rPr>
-                                <w:rFonts w:ascii="Ink Free" w:hAnsi="Ink Free"/>
-                                <w:sz w:val="36"/>
-                                <w:szCs w:val="36"/>
-                              </w:rPr>
-                              <w:t xml:space="preserve">não quero ter que me direcionar até o local o qual foi feito o chamado antes de fazer uma pré-análise e verificação da máquina remotamente, </w:t>
-                            </w:r>
-                            <w:r>
-                              <w:rPr>
-                                <w:rFonts w:ascii="Ink Free" w:hAnsi="Ink Free"/>
-                                <w:sz w:val="36"/>
-                                <w:szCs w:val="36"/>
-                                <w:highlight w:val="green"/>
-                              </w:rPr>
-                              <w:t>porque</w:t>
-                            </w:r>
-                            <w:r>
-                              <w:rPr>
-                                <w:rFonts w:ascii="Ink Free" w:hAnsi="Ink Free"/>
-                                <w:sz w:val="36"/>
-                                <w:szCs w:val="36"/>
-                              </w:rPr>
-                              <w:t xml:space="preserve"> quero</w:t>
-                            </w:r>
-                            <w:r>
-                              <w:rPr>
-                                <w:rFonts w:ascii="Ink Free" w:hAnsi="Ink Free"/>
-                                <w:sz w:val="36"/>
-                                <w:szCs w:val="36"/>
-                              </w:rPr>
-                              <w:t xml:space="preserve"> separar problemas que podem ser resolvidos remotamente e os que necessitam de </w:t>
-                            </w:r>
-                            <w:r>
-                              <w:rPr>
-                                <w:rFonts w:ascii="Ink Free" w:hAnsi="Ink Free"/>
-                                <w:sz w:val="36"/>
-                                <w:szCs w:val="36"/>
-                              </w:rPr>
-                              <w:t>suporte físico.</w:t>
-                            </w:r>
-                            <w:r>
-                              <w:rPr>
-                                <w:rFonts w:ascii="Ink Free" w:hAnsi="Ink Free"/>
-                                <w:sz w:val="36"/>
-                                <w:szCs w:val="36"/>
-                              </w:rPr>
-                              <w:t xml:space="preserve"> </w:t>
-                            </w:r>
-                          </w:p>
-                        </w:txbxContent>
-                      </wps:txbx>
-                      <wps:bodyPr wrap="square">
-                        <a:spAutoFit/>
-                      </wps:bodyPr>
-                    </wps:wsp>
-                  </a:graphicData>
-                </a:graphic>
-                <wp14:sizeRelH relativeFrom="margin">
-                  <wp14:pctWidth>0</wp14:pctWidth>
-                </wp14:sizeRelH>
-              </wp:anchor>
-            </w:drawing>
-          </mc:Choice>
-          <mc:Fallback>
-            <w:pict>
-              <v:rect w14:anchorId="7BAC2CAE" id="Retângulo 11" o:spid="_x0000_s1041" style="position:absolute;margin-left:374pt;margin-top:83.5pt;width:425.2pt;height:50.9pt;z-index:251676672;visibility:visible;mso-wrap-style:square;mso-width-percent:0;mso-wrap-distance-left:9pt;mso-wrap-distance-top:0;mso-wrap-distance-right:9pt;mso-wrap-distance-bottom:0;mso-position-horizontal:right;mso-position-horizontal-relative:margin;mso-position-vertical:absolute;mso-position-vertical-relative:text;mso-width-percent:0;mso-width-relative:margin;v-text-anchor:top" o:gfxdata="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" filled="f" stroked="f">
-                <v:textbox style="mso-fit-shape-to-text:t">
-                  <w:txbxContent>
-                    <w:p>
-                      <w:pPr>
-                        <w:pStyle w:val="SemEspaamento"/>
-                        <w:rPr>
-                          <w:rFonts w:ascii="Ink Free" w:hAnsi="Ink Free"/>
-                          <w:sz w:val="40"/>
-                          <w:szCs w:val="40"/>
-                        </w:rPr>
-                      </w:pPr>
-                      <w:r>
-                        <w:rPr>
-                          <w:rFonts w:ascii="Ink Free" w:hAnsi="Ink Free"/>
-                          <w:sz w:val="36"/>
-                          <w:szCs w:val="36"/>
-                        </w:rPr>
-                        <w:t xml:space="preserve">Eu </w:t>
-                      </w:r>
-                      <w:r>
-                        <w:rPr>
-                          <w:rFonts w:ascii="Ink Free" w:hAnsi="Ink Free"/>
-                          <w:sz w:val="36"/>
-                          <w:szCs w:val="36"/>
-                          <w:highlight w:val="green"/>
-                        </w:rPr>
-                        <w:t>enquanto</w:t>
-                      </w:r>
-                      <w:r>
-                        <w:rPr>
-                          <w:rFonts w:ascii="Ink Free" w:hAnsi="Ink Free"/>
-                          <w:sz w:val="36"/>
-                          <w:szCs w:val="36"/>
-                        </w:rPr>
-                        <w:t xml:space="preserve"> técnico</w:t>
-                      </w:r>
-                      <w:r>
-                        <w:rPr>
-                          <w:rFonts w:ascii="Ink Free" w:hAnsi="Ink Free"/>
-                          <w:sz w:val="36"/>
-                          <w:szCs w:val="36"/>
-                        </w:rPr>
-                        <w:t xml:space="preserve"> </w:t>
-                      </w:r>
-                      <w:r>
-                        <w:rPr>
-                          <w:rFonts w:ascii="Ink Free" w:hAnsi="Ink Free"/>
-                          <w:sz w:val="36"/>
-                          <w:szCs w:val="36"/>
-                        </w:rPr>
-                        <w:t xml:space="preserve">não quero ter que me direcionar até o local o qual foi feito o chamado antes de fazer uma pré-análise e verificação da máquina remotamente, </w:t>
-                      </w:r>
-                      <w:r>
-                        <w:rPr>
-                          <w:rFonts w:ascii="Ink Free" w:hAnsi="Ink Free"/>
-                          <w:sz w:val="36"/>
-                          <w:szCs w:val="36"/>
-                          <w:highlight w:val="green"/>
-                        </w:rPr>
-                        <w:t>porque</w:t>
-                      </w:r>
-                      <w:r>
-                        <w:rPr>
-                          <w:rFonts w:ascii="Ink Free" w:hAnsi="Ink Free"/>
-                          <w:sz w:val="36"/>
-                          <w:szCs w:val="36"/>
-                        </w:rPr>
-                        <w:t xml:space="preserve"> quero</w:t>
-                      </w:r>
-                      <w:r>
-                        <w:rPr>
-                          <w:rFonts w:ascii="Ink Free" w:hAnsi="Ink Free"/>
-                          <w:sz w:val="36"/>
-                          <w:szCs w:val="36"/>
-                        </w:rPr>
-                        <w:t xml:space="preserve"> separar problemas que podem ser resolvidos remotamente e os que necessitam de </w:t>
-                      </w:r>
-                      <w:r>
-                        <w:rPr>
-                          <w:rFonts w:ascii="Ink Free" w:hAnsi="Ink Free"/>
-                          <w:sz w:val="36"/>
-                          <w:szCs w:val="36"/>
-                        </w:rPr>
-                        <w:t>suporte físico.</w:t>
-                      </w:r>
-                      <w:r>
-                        <w:rPr>
-                          <w:rFonts w:ascii="Ink Free" w:hAnsi="Ink Free"/>
-                          <w:sz w:val="36"/>
-                          <w:szCs w:val="36"/>
-                        </w:rPr>
-                        <w:t xml:space="preserve"> </w:t>
-                      </w:r>
-                    </w:p>
-                  </w:txbxContent>
-                </v:textbox>
-                <w10:wrap anchorx="margin"/>
-              </v:rect>
-            </w:pict>
-          </mc:Fallback>
-        </mc:AlternateContent>
-      </w:r>
-    </w:p>
-    <w:p/>
-    <w:p/>
-    <w:p/>
-    <w:p/>
-    <w:p/>
-    <w:p/>
-    <w:p/>
-    <w:p/>
-    <w:p/>
-    <w:p/>
-    <w:p/>
-    <w:p/>
-    <w:p/>
-    <w:p>
-      <w:commentRangeStart w:id="0"/>
-      <w:commentRangeEnd w:id="0"/>
-      <w:r>
-        <w:rPr>
-          <w:rStyle w:val="Refdecomentrio"/>
-        </w:rPr>
-        <w:commentReference w:id="0"/>
-      </w:r>
     </w:p>
     <w:sectPr>
       <w:pgSz w:w="11906" w:h="16838"/>
@@ -5156,53 +5188,6 @@
     </w:sectPr>
   </w:body>
 </w:document>
-</file>
-
-<file path=word/comments.xml><?xml version="1.0" encoding="utf-8"?>
-<w:comments xmlns:wpc="http://schemas.microsoft.com/office/word/2010/wordprocessingCanvas" xmlns:cx="http://schemas.microsoft.com/office/drawing/2014/chartex" xmlns:cx1="http://schemas.microsoft.com/office/drawing/2015/9/8/chartex" xmlns:cx2="http://schemas.microsoft.com/office/drawing/2015/10/21/chartex" xmlns:cx3="http://schemas.microsoft.com/office/drawing/2016/5/9/chartex" xmlns:cx4="http://schemas.microsoft.com/office/drawing/2016/5/10/chartex" xmlns:cx5="http://schemas.microsoft.com/office/drawing/2016/5/11/chartex" xmlns:cx6="http://schemas.microsoft.com/office/drawing/2016/5/12/chartex" xmlns:cx7="http://schemas.microsoft.com/office/drawing/2016/5/13/chartex" xmlns:cx8="http://schemas.microsoft.com/office/drawing/2016/5/14/chartex" xmlns:mc="http://schemas.openxmlformats.org/markup-compatibility/2006" xmlns:aink="http://schemas.microsoft.com/office/drawing/2016/ink" xmlns:am3d="http://schemas.microsoft.com/office/drawing/2017/model3d" xmlns:o="urn:schemas-microsoft-com:office:office" xmlns:r="http://schemas.openxmlformats.org/officeDocument/2006/relationships" xmlns:m="http://schemas.openxmlformats.org/officeDocument/2006/math" xmlns:v="urn:schemas-microsoft-com:vml" xmlns:wp14="http://schemas.microsoft.com/office/word/2010/wordprocessingDrawing" xmlns:wp="http://schemas.openxmlformats.org/drawingml/2006/wordprocessingDrawing" xmlns:w10="urn:schemas-microsoft-com:office:word" xmlns:w="http://schemas.openxmlformats.org/wordprocessingml/2006/main" xmlns:w14="http://schemas.microsoft.com/office/word/2010/wordml" xmlns:w15="http://schemas.microsoft.com/office/word/2012/wordml" xmlns:w16cex="http://schemas.microsoft.com/office/word/2018/wordml/cex" xmlns:w16cid="http://schemas.microsoft.com/office/word/2016/wordml/cid" xmlns:w16="http://schemas.microsoft.com/office/word/2018/wordml" xmlns:w16se="http://schemas.microsoft.com/office/word/2015/wordml/symex" xmlns:wpg="http://schemas.microsoft.com/office/word/2010/wordprocessingGroup" xmlns:wpi="http://schemas.microsoft.com/office/word/2010/wordprocessingInk" xmlns:wne="http://schemas.microsoft.com/office/word/2006/wordml" xmlns:wps="http://schemas.microsoft.com/office/word/2010/wordprocessingShape" mc:Ignorable="w14 w15 w16se w16cid w16 w16cex wp14">
-  <w:comment w:id="0" w:author="ISABELLA OLIVEIRA LIMA ." w:date="2020-09-11T07:31:00Z" w:initials="IOL.">
-    <w:p>
-      <w:pPr>
-        <w:pStyle w:val="Textodecomentrio"/>
-      </w:pPr>
-      <w:r>
-        <w:rPr>
-          <w:rStyle w:val="Refdecomentrio"/>
-        </w:rPr>
-        <w:annotationRef/>
-      </w:r>
-      <w:r>
-        <w:t>Essa foi mais pra zuar mesmo, não vinha nada na cabeça na hora shuahsuashua</w:t>
-      </w:r>
-    </w:p>
-  </w:comment>
-</w:comments>
-</file>
-
-<file path=word/commentsExtended.xml><?xml version="1.0" encoding="utf-8"?>
-<w15:commentsEx xmlns:wpc="http://schemas.microsoft.com/office/word/2010/wordprocessingCanvas" xmlns:cx="http://schemas.microsoft.com/office/drawing/2014/chartex" xmlns:cx1="http://schemas.microsoft.com/office/drawing/2015/9/8/chartex" xmlns:cx2="http://schemas.microsoft.com/office/drawing/2015/10/21/chartex" xmlns:cx3="http://schemas.microsoft.com/office/drawing/2016/5/9/chartex" xmlns:cx4="http://schemas.microsoft.com/office/drawing/2016/5/10/chartex" xmlns:cx5="http://schemas.microsoft.com/office/drawing/2016/5/11/chartex" xmlns:cx6="http://schemas.microsoft.com/office/drawing/2016/5/12/chartex" xmlns:cx7="http://schemas.microsoft.com/office/drawing/2016/5/13/chartex" xmlns:cx8="http://schemas.microsoft.com/office/drawing/2016/5/14/chartex" xmlns:mc="http://schemas.openxmlformats.org/markup-compatibility/2006" xmlns:aink="http://schemas.microsoft.com/office/drawing/2016/ink" xmlns:am3d="http://schemas.microsoft.com/office/drawing/2017/model3d" xmlns:o="urn:schemas-microsoft-com:office:office" xmlns:r="http://schemas.openxmlformats.org/officeDocument/2006/relationships" xmlns:m="http://schemas.openxmlformats.org/officeDocument/2006/math" xmlns:v="urn:schemas-microsoft-com:vml" xmlns:wp14="http://schemas.microsoft.com/office/word/2010/wordprocessingDrawing" xmlns:wp="http://schemas.openxmlformats.org/drawingml/2006/wordprocessingDrawing" xmlns:w10="urn:schemas-microsoft-com:office:word" xmlns:w="http://schemas.openxmlformats.org/wordprocessingml/2006/main" xmlns:w14="http://schemas.microsoft.com/office/word/2010/wordml" xmlns:w15="http://schemas.microsoft.com/office/word/2012/wordml" xmlns:w16cex="http://schemas.microsoft.com/office/word/2018/wordml/cex" xmlns:w16cid="http://schemas.microsoft.com/office/word/2016/wordml/cid" xmlns:w16="http://schemas.microsoft.com/office/word/2018/wordml" xmlns:w16se="http://schemas.microsoft.com/office/word/2015/wordml/symex" xmlns:wpg="http://schemas.microsoft.com/office/word/2010/wordprocessingGroup" xmlns:wpi="http://schemas.microsoft.com/office/word/2010/wordprocessingInk" xmlns:wne="http://schemas.microsoft.com/office/word/2006/wordml" xmlns:wps="http://schemas.microsoft.com/office/word/2010/wordprocessingShape" mc:Ignorable="w14 w15 w16se w16cid w16 w16cex wp14">
-  <w15:commentEx w15:paraId="7CBFE1DF" w15:done="0"/>
-</w15:commentsEx>
-</file>
-
-<file path=word/commentsExtensible.xml><?xml version="1.0" encoding="utf-8"?>
-<w16cex:commentsExtensible xmlns:wpc="http://schemas.microsoft.com/office/word/2010/wordprocessingCanvas" xmlns:cx="http://schemas.microsoft.com/office/drawing/2014/chartex" xmlns:cx1="http://schemas.microsoft.com/office/drawing/2015/9/8/chartex" xmlns:cx2="http://schemas.microsoft.com/office/drawing/2015/10/21/chartex" xmlns:cx3="http://schemas.microsoft.com/office/drawing/2016/5/9/chartex" xmlns:cx4="http://schemas.microsoft.com/office/drawing/2016/5/10/chartex" xmlns:cx5="http://schemas.microsoft.com/office/drawing/2016/5/11/chartex" xmlns:cx6="http://schemas.microsoft.com/office/drawing/2016/5/12/chartex" xmlns:cx7="http://schemas.microsoft.com/office/drawing/2016/5/13/chartex" xmlns:cx8="http://schemas.microsoft.com/office/drawing/2016/5/14/chartex" xmlns:mc="http://schemas.openxmlformats.org/markup-compatibility/2006" xmlns:aink="http://schemas.microsoft.com/office/drawing/2016/ink" xmlns:am3d="http://schemas.microsoft.com/office/drawing/2017/model3d" xmlns:o="urn:schemas-microsoft-com:office:office" xmlns:r="http://schemas.openxmlformats.org/officeDocument/2006/relationships" xmlns:m="http://schemas.openxmlformats.org/officeDocument/2006/math" xmlns:v="urn:schemas-microsoft-com:vml" xmlns:wp14="http://schemas.microsoft.com/office/word/2010/wordprocessingDrawing" xmlns:wp="http://schemas.openxmlformats.org/drawingml/2006/wordprocessingDrawing" xmlns:w10="urn:schemas-microsoft-com:office:word" xmlns:w="http://schemas.openxmlformats.org/wordprocessingml/2006/main" xmlns:w14="http://schemas.microsoft.com/office/word/2010/wordml" xmlns:w15="http://schemas.microsoft.com/office/word/2012/wordml" xmlns:w16cex="http://schemas.microsoft.com/office/word/2018/wordml/cex" xmlns:w16cid="http://schemas.microsoft.com/office/word/2016/wordml/cid" xmlns:w16="http://schemas.microsoft.com/office/word/2018/wordml" xmlns:w16se="http://schemas.microsoft.com/office/word/2015/wordml/symex" xmlns:wpg="http://schemas.microsoft.com/office/word/2010/wordprocessingGroup" xmlns:wpi="http://schemas.microsoft.com/office/word/2010/wordprocessingInk" xmlns:wne="http://schemas.microsoft.com/office/word/2006/wordml" xmlns:wps="http://schemas.microsoft.com/office/word/2010/wordprocessingShape" mc:Ignorable="w14 w15 w16se w16cid w16 w16cex wp14">
-  <w16cex:commentExtensible w16cex:durableId="2305A648" w16cex:dateUtc="2020-09-11T10:31:00Z"/>
-</w16cex:commentsExtensible>
-</file>
-
-<file path=word/commentsIds.xml><?xml version="1.0" encoding="utf-8"?>
-<w16cid:commentsIds xmlns:wpc="http://schemas.microsoft.com/office/word/2010/wordprocessingCanvas" xmlns:cx="http://schemas.microsoft.com/office/drawing/2014/chartex" xmlns:cx1="http://schemas.microsoft.com/office/drawing/2015/9/8/chartex" xmlns:cx2="http://schemas.microsoft.com/office/drawing/2015/10/21/chartex" xmlns:cx3="http://schemas.microsoft.com/office/drawing/2016/5/9/chartex" xmlns:cx4="http://schemas.microsoft.com/office/drawing/2016/5/10/chartex" xmlns:cx5="http://schemas.microsoft.com/office/drawing/2016/5/11/chartex" xmlns:cx6="http://schemas.microsoft.com/office/drawing/2016/5/12/chartex" xmlns:cx7="http://schemas.microsoft.com/office/drawing/2016/5/13/chartex" xmlns:cx8="http://schemas.microsoft.com/office/drawing/2016/5/14/chartex" xmlns:mc="http://schemas.openxmlformats.org/markup-compatibility/2006" xmlns:aink="http://schemas.microsoft.com/office/drawing/2016/ink" xmlns:am3d="http://schemas.microsoft.com/office/drawing/2017/model3d" xmlns:o="urn:schemas-microsoft-com:office:office" xmlns:r="http://schemas.openxmlformats.org/officeDocument/2006/relationships" xmlns:m="http://schemas.openxmlformats.org/officeDocument/2006/math" xmlns:v="urn:schemas-microsoft-com:vml" xmlns:wp14="http://schemas.microsoft.com/office/word/2010/wordprocessingDrawing" xmlns:wp="http://schemas.openxmlformats.org/drawingml/2006/wordprocessingDrawing" xmlns:w10="urn:schemas-microsoft-com:office:word" xmlns:w="http://schemas.openxmlformats.org/wordprocessingml/2006/main" xmlns:w14="http://schemas.microsoft.com/office/word/2010/wordml" xmlns:w15="http://schemas.microsoft.com/office/word/2012/wordml" xmlns:w16cex="http://schemas.microsoft.com/office/word/2018/wordml/cex" xmlns:w16cid="http://schemas.microsoft.com/office/word/2016/wordml/cid" xmlns:w16="http://schemas.microsoft.com/office/word/2018/wordml" xmlns:w16se="http://schemas.microsoft.com/office/word/2015/wordml/symex" xmlns:wpg="http://schemas.microsoft.com/office/word/2010/wordprocessingGroup" xmlns:wpi="http://schemas.microsoft.com/office/word/2010/wordprocessingInk" xmlns:wne="http://schemas.microsoft.com/office/word/2006/wordml" xmlns:wps="http://schemas.microsoft.com/office/word/2010/wordprocessingShape" mc:Ignorable="w14 w15 w16se w16cid w16 w16cex wp14">
-  <w16cid:commentId w16cid:paraId="7CBFE1DF" w16cid:durableId="2305A648"/>
-</w16cid:commentsIds>
-</file>
-
-<file path=word/people.xml><?xml version="1.0" encoding="utf-8"?>
-<w15:people xmlns:wpc="http://schemas.microsoft.com/office/word/2010/wordprocessingCanvas" xmlns:cx="http://schemas.microsoft.com/office/drawing/2014/chartex" xmlns:cx1="http://schemas.microsoft.com/office/drawing/2015/9/8/chartex" xmlns:cx2="http://schemas.microsoft.com/office/drawing/2015/10/21/chartex" xmlns:cx3="http://schemas.microsoft.com/office/drawing/2016/5/9/chartex" xmlns:cx4="http://schemas.microsoft.com/office/drawing/2016/5/10/chartex" xmlns:cx5="http://schemas.microsoft.com/office/drawing/2016/5/11/chartex" xmlns:cx6="http://schemas.microsoft.com/office/drawing/2016/5/12/chartex" xmlns:cx7="http://schemas.microsoft.com/office/drawing/2016/5/13/chartex" xmlns:cx8="http://schemas.microsoft.com/office/drawing/2016/5/14/chartex" xmlns:mc="http://schemas.openxmlformats.org/markup-compatibility/2006" xmlns:aink="http://schemas.microsoft.com/office/drawing/2016/ink" xmlns:am3d="http://schemas.microsoft.com/office/drawing/2017/model3d" xmlns:o="urn:schemas-microsoft-com:office:office" xmlns:r="http://schemas.openxmlformats.org/officeDocument/2006/relationships" xmlns:m="http://schemas.openxmlformats.org/officeDocument/2006/math" xmlns:v="urn:schemas-microsoft-com:vml" xmlns:wp14="http://schemas.microsoft.com/office/word/2010/wordprocessingDrawing" xmlns:wp="http://schemas.openxmlformats.org/drawingml/2006/wordprocessingDrawing" xmlns:w10="urn:schemas-microsoft-com:office:word" xmlns:w="http://schemas.openxmlformats.org/wordprocessingml/2006/main" xmlns:w14="http://schemas.microsoft.com/office/word/2010/wordml" xmlns:w15="http://schemas.microsoft.com/office/word/2012/wordml" xmlns:w16cex="http://schemas.microsoft.com/office/word/2018/wordml/cex" xmlns:w16cid="http://schemas.microsoft.com/office/word/2016/wordml/cid" xmlns:w16="http://schemas.microsoft.com/office/word/2018/wordml" xmlns:w16se="http://schemas.microsoft.com/office/word/2015/wordml/symex" xmlns:wpg="http://schemas.microsoft.com/office/word/2010/wordprocessingGroup" xmlns:wpi="http://schemas.microsoft.com/office/word/2010/wordprocessingInk" xmlns:wne="http://schemas.microsoft.com/office/word/2006/wordml" xmlns:wps="http://schemas.microsoft.com/office/word/2010/wordprocessingShape" mc:Ignorable="w14 w15 w16se w16cid w16 w16cex wp14">
-  <w15:person w15:author="ISABELLA OLIVEIRA LIMA .">
-    <w15:presenceInfo w15:providerId="None" w15:userId="ISABELLA OLIVEIRA LIMA ."/>
-  </w15:person>
-</w15:people>
 </file>
 
 <file path=word/styles.xml><?xml version="1.0" encoding="utf-8"?>
@@ -5629,6 +5614,7 @@
   <w:style w:type="character" w:default="1" w:styleId="Fontepargpadro">
     <w:name w:val="Default Paragraph Font"/>
     <w:uiPriority w:val="1"/>
+    <w:semiHidden/>
     <w:unhideWhenUsed/>
   </w:style>
   <w:style w:type="table" w:default="1" w:styleId="Tabelanormal">

</xml_diff>